<commit_message>
add glassfish config screenshots
</commit_message>
<xml_diff>
--- a/build/web/help/external_documentation.docx
+++ b/build/web/help/external_documentation.docx
@@ -34,11 +34,12 @@
           <w:numId w:val="2"/>
         </w:numPr>
       </w:pPr>
+      <w:bookmarkStart w:id="0" w:name="_GoBack"/>
+      <w:bookmarkEnd w:id="0"/>
       <w:r>
         <w:t xml:space="preserve">Click “Set up test data” on </w:t>
       </w:r>
       <w:proofErr w:type="spellStart"/>
-      <w:proofErr w:type="gramStart"/>
       <w:r>
         <w:t>start.xhtml</w:t>
       </w:r>
@@ -46,7 +47,6 @@
       <w:r>
         <w:t xml:space="preserve"> .</w:t>
       </w:r>
-      <w:proofErr w:type="gramEnd"/>
     </w:p>
     <w:p>
       <w:pPr>
@@ -134,8 +134,6 @@
       <w:r>
         <w:t xml:space="preserve"> admin</w:t>
       </w:r>
-      <w:bookmarkStart w:id="0" w:name="_GoBack"/>
-      <w:bookmarkEnd w:id="0"/>
     </w:p>
     <w:p/>
     <w:p>

</xml_diff>

<commit_message>
manage users form working
</commit_message>
<xml_diff>
--- a/build/web/help/external_documentation.docx
+++ b/build/web/help/external_documentation.docx
@@ -37,8 +37,6 @@
       <w:r>
         <w:t>Make sure you have completed the instructions in the internal documentation</w:t>
       </w:r>
-      <w:bookmarkStart w:id="0" w:name="_GoBack"/>
-      <w:bookmarkEnd w:id="0"/>
     </w:p>
     <w:p>
       <w:pPr>
@@ -227,7 +225,10 @@
         </w:numPr>
       </w:pPr>
       <w:r>
-        <w:t>Only Super users can access the admin area to create new users and assign roles.</w:t>
+        <w:t>Only s</w:t>
+      </w:r>
+      <w:r>
+        <w:t>uper users can access the admin area to create new users and assign roles.</w:t>
       </w:r>
     </w:p>
     <w:p>
@@ -239,8 +240,10 @@
         </w:numPr>
       </w:pPr>
       <w:r>
-        <w:t>Regular users can only edit project ideas and organisations they’ve created</w:t>
-      </w:r>
+        <w:t>Admin users can edit any organisation or project idea.</w:t>
+      </w:r>
+      <w:bookmarkStart w:id="0" w:name="_GoBack"/>
+      <w:bookmarkEnd w:id="0"/>
     </w:p>
     <w:p>
       <w:pPr>
@@ -251,7 +254,7 @@
         </w:numPr>
       </w:pPr>
       <w:r>
-        <w:t>Admin users can edit any organisation or project idea.</w:t>
+        <w:t>Regular users can only edit project ideas and organisations they’ve created</w:t>
       </w:r>
     </w:p>
     <w:p/>

</xml_diff>